<commit_message>
Added new Requirements to the req doc. They consist of validation, win condition, and game rules
</commit_message>
<xml_diff>
--- a/Requirements.docx
+++ b/Requirements.docx
@@ -13,8 +13,215 @@
         <w:rPr>
           <w:sz w:val="36"/>
         </w:rPr>
-        <w:t>Requirements: Nim</w:t>
-      </w:r>
+        <w:t xml:space="preserve">Requirements: </w:t>
+      </w:r>
+      <w:proofErr w:type="spellStart"/>
+      <w:r>
+        <w:rPr>
+          <w:sz w:val="36"/>
+        </w:rPr>
+        <w:t>Nim</w:t>
+      </w:r>
+      <w:proofErr w:type="spellEnd"/>
+    </w:p>
+    <w:p>
+      <w:pPr>
+        <w:rPr>
+          <w:sz w:val="28"/>
+        </w:rPr>
+      </w:pPr>
+      <w:r>
+        <w:rPr>
+          <w:sz w:val="28"/>
+        </w:rPr>
+        <w:t>System Requirements:</w:t>
+      </w:r>
+    </w:p>
+    <w:p>
+      <w:pPr>
+        <w:pStyle w:val="ListParagraph"/>
+        <w:numPr>
+          <w:ilvl w:val="0"/>
+          <w:numId w:val="5"/>
+        </w:numPr>
+        <w:rPr>
+          <w:sz w:val="24"/>
+        </w:rPr>
+      </w:pPr>
+      <w:r>
+        <w:rPr>
+          <w:sz w:val="24"/>
+        </w:rPr>
+        <w:t>Using C#</w:t>
+      </w:r>
+      <w:r>
+        <w:rPr>
+          <w:sz w:val="24"/>
+        </w:rPr>
+        <w:t xml:space="preserve"> and WPF</w:t>
+      </w:r>
+    </w:p>
+    <w:p>
+      <w:pPr>
+        <w:pStyle w:val="ListParagraph"/>
+        <w:numPr>
+          <w:ilvl w:val="0"/>
+          <w:numId w:val="5"/>
+        </w:numPr>
+        <w:rPr>
+          <w:sz w:val="24"/>
+        </w:rPr>
+      </w:pPr>
+      <w:r>
+        <w:rPr>
+          <w:sz w:val="24"/>
+        </w:rPr>
+        <w:t>Using visual studio 2017</w:t>
+      </w:r>
+    </w:p>
+    <w:p>
+      <w:pPr>
+        <w:pStyle w:val="ListParagraph"/>
+        <w:numPr>
+          <w:ilvl w:val="0"/>
+          <w:numId w:val="5"/>
+        </w:numPr>
+        <w:rPr>
+          <w:sz w:val="24"/>
+        </w:rPr>
+      </w:pPr>
+      <w:r>
+        <w:rPr>
+          <w:sz w:val="24"/>
+        </w:rPr>
+        <w:t>Needs to at least run on a windows box</w:t>
+      </w:r>
+    </w:p>
+    <w:p>
+      <w:pPr>
+        <w:ind w:left="360"/>
+        <w:rPr>
+          <w:sz w:val="28"/>
+        </w:rPr>
+      </w:pPr>
+      <w:r>
+        <w:rPr>
+          <w:sz w:val="28"/>
+        </w:rPr>
+        <w:t>Functional Requirements:</w:t>
+      </w:r>
+    </w:p>
+    <w:p>
+      <w:pPr>
+        <w:rPr>
+          <w:sz w:val="28"/>
+        </w:rPr>
+      </w:pPr>
+      <w:r>
+        <w:rPr>
+          <w:sz w:val="24"/>
+        </w:rPr>
+        <w:tab/>
+      </w:r>
+      <w:r>
+        <w:rPr>
+          <w:sz w:val="28"/>
+        </w:rPr>
+        <w:t xml:space="preserve">Rules of </w:t>
+      </w:r>
+      <w:proofErr w:type="spellStart"/>
+      <w:r>
+        <w:rPr>
+          <w:sz w:val="28"/>
+        </w:rPr>
+        <w:t>Nim</w:t>
+      </w:r>
+      <w:proofErr w:type="spellEnd"/>
+      <w:r>
+        <w:rPr>
+          <w:sz w:val="28"/>
+        </w:rPr>
+        <w:t>:</w:t>
+      </w:r>
+    </w:p>
+    <w:p>
+      <w:pPr>
+        <w:pStyle w:val="ListParagraph"/>
+        <w:numPr>
+          <w:ilvl w:val="0"/>
+          <w:numId w:val="4"/>
+        </w:numPr>
+        <w:rPr>
+          <w:sz w:val="24"/>
+        </w:rPr>
+      </w:pPr>
+      <w:r>
+        <w:rPr>
+          <w:sz w:val="24"/>
+        </w:rPr>
+        <w:t>Two player game</w:t>
+      </w:r>
+    </w:p>
+    <w:p>
+      <w:pPr>
+        <w:pStyle w:val="ListParagraph"/>
+        <w:numPr>
+          <w:ilvl w:val="0"/>
+          <w:numId w:val="4"/>
+        </w:numPr>
+        <w:rPr>
+          <w:sz w:val="24"/>
+        </w:rPr>
+      </w:pPr>
+      <w:r>
+        <w:rPr>
+          <w:sz w:val="24"/>
+        </w:rPr>
+        <w:t>There are multiple rows with pieces in each row</w:t>
+      </w:r>
+    </w:p>
+    <w:p>
+      <w:pPr>
+        <w:pStyle w:val="ListParagraph"/>
+        <w:numPr>
+          <w:ilvl w:val="0"/>
+          <w:numId w:val="4"/>
+        </w:numPr>
+        <w:rPr>
+          <w:sz w:val="24"/>
+        </w:rPr>
+      </w:pPr>
+      <w:r>
+        <w:rPr>
+          <w:sz w:val="24"/>
+        </w:rPr>
+        <w:t>Players take turns taking as many pieces as they want from one row that they choose each turn.</w:t>
+      </w:r>
+    </w:p>
+    <w:p>
+      <w:pPr>
+        <w:pStyle w:val="ListParagraph"/>
+        <w:numPr>
+          <w:ilvl w:val="0"/>
+          <w:numId w:val="4"/>
+        </w:numPr>
+        <w:rPr>
+          <w:sz w:val="24"/>
+        </w:rPr>
+      </w:pPr>
+      <w:r>
+        <w:rPr>
+          <w:sz w:val="24"/>
+        </w:rPr>
+        <w:t>Winning: The player who leaves one piece on the board for the other player wins.</w:t>
+      </w:r>
+    </w:p>
+    <w:p>
+      <w:pPr>
+        <w:rPr>
+          <w:sz w:val="24"/>
+        </w:rPr>
+      </w:pPr>
     </w:p>
     <w:p>
       <w:pPr>
@@ -25,7 +232,13 @@
         </w:numPr>
       </w:pPr>
       <w:r>
-        <w:t>When the app starts up the user will encounter a menu that prompts them if what mode they want to play the game with:</w:t>
+        <w:t>When the app starts up the user will encounter a</w:t>
+      </w:r>
+      <w:r>
+        <w:t xml:space="preserve"> start</w:t>
+      </w:r>
+      <w:r>
+        <w:t xml:space="preserve"> menu that prompts them if what mode they want to play the game with:</w:t>
       </w:r>
     </w:p>
     <w:p>
@@ -39,6 +252,8 @@
       <w:r>
         <w:t>PVC</w:t>
       </w:r>
+      <w:bookmarkStart w:id="0" w:name="_GoBack"/>
+      <w:bookmarkEnd w:id="0"/>
     </w:p>
     <w:p>
       <w:pPr>
@@ -63,8 +278,6 @@
       <w:r>
         <w:t>When the user selects the difficulty, the human players are prompted for their names.</w:t>
       </w:r>
-      <w:bookmarkStart w:id="0" w:name="_GoBack"/>
-      <w:bookmarkEnd w:id="0"/>
     </w:p>
     <w:p>
       <w:pPr>
@@ -75,6 +288,18 @@
         </w:numPr>
       </w:pPr>
       <w:r>
+        <w:t>If user does not enter in anything, prompt the user to enter in characters for a name.</w:t>
+      </w:r>
+    </w:p>
+    <w:p>
+      <w:pPr>
+        <w:pStyle w:val="ListParagraph"/>
+        <w:numPr>
+          <w:ilvl w:val="0"/>
+          <w:numId w:val="1"/>
+        </w:numPr>
+      </w:pPr>
+      <w:r>
         <w:t>The user will then be encountered by a menu prompting them what difficulty they want to play</w:t>
       </w:r>
     </w:p>
@@ -159,7 +384,7 @@
         </w:numPr>
       </w:pPr>
       <w:r>
-        <w:t>Continue to loop until exit</w:t>
+        <w:t>The program will inform the user(s) who has won.</w:t>
       </w:r>
     </w:p>
     <w:p>
@@ -171,14 +396,14 @@
         </w:numPr>
       </w:pPr>
       <w:r>
-        <w:t>GUI OR CONSOLE DON’T MATTER</w:t>
-      </w:r>
-    </w:p>
-    <w:p>
-      <w:pPr>
-        <w:pStyle w:val="ListParagraph"/>
-        <w:ind w:left="1440"/>
-      </w:pPr>
+        <w:t>When someone wins, the program prompts the user(s) to play again. If the answer is yes, then</w:t>
+      </w:r>
+      <w:r>
+        <w:t xml:space="preserve"> program goes back to</w:t>
+      </w:r>
+      <w:r>
+        <w:t xml:space="preserve"> the start menu. If no then close the program.</w:t>
+      </w:r>
     </w:p>
     <w:sectPr>
       <w:pgSz w:w="12240" w:h="15840"/>
@@ -193,6 +418,92 @@
 <file path=word/numbering.xml><?xml version="1.0" encoding="utf-8"?>
 <w:numbering xmlns:wpc="http://schemas.microsoft.com/office/word/2010/wordprocessingCanvas" xmlns:mc="http://schemas.openxmlformats.org/markup-compatibility/2006" xmlns:o="urn:schemas-microsoft-com:office:office" xmlns:r="http://schemas.openxmlformats.org/officeDocument/2006/relationships" xmlns:m="http://schemas.openxmlformats.org/officeDocument/2006/math" xmlns:v="urn:schemas-microsoft-com:vml" xmlns:wp14="http://schemas.microsoft.com/office/word/2010/wordprocessingDrawing" xmlns:wp="http://schemas.openxmlformats.org/drawingml/2006/wordprocessingDrawing" xmlns:w10="urn:schemas-microsoft-com:office:word" xmlns:w="http://schemas.openxmlformats.org/wordprocessingml/2006/main" xmlns:w14="http://schemas.microsoft.com/office/word/2010/wordml" xmlns:w15="http://schemas.microsoft.com/office/word/2012/wordml" xmlns:wpg="http://schemas.microsoft.com/office/word/2010/wordprocessingGroup" xmlns:wpi="http://schemas.microsoft.com/office/word/2010/wordprocessingInk" xmlns:wne="http://schemas.microsoft.com/office/word/2006/wordml" xmlns:wps="http://schemas.microsoft.com/office/word/2010/wordprocessingShape" mc:Ignorable="w14 w15 wp14">
   <w:abstractNum w:abstractNumId="0" w15:restartNumberingAfterBreak="0">
+    <w:nsid w:val="07625850"/>
+    <w:multiLevelType w:val="hybridMultilevel"/>
+    <w:tmpl w:val="88768F56"/>
+    <w:lvl w:ilvl="0" w:tplc="0409000F">
+      <w:start w:val="1"/>
+      <w:numFmt w:val="decimal"/>
+      <w:lvlText w:val="%1."/>
+      <w:lvlJc w:val="left"/>
+      <w:pPr>
+        <w:ind w:left="720" w:hanging="360"/>
+      </w:pPr>
+    </w:lvl>
+    <w:lvl w:ilvl="1" w:tplc="04090019" w:tentative="1">
+      <w:start w:val="1"/>
+      <w:numFmt w:val="lowerLetter"/>
+      <w:lvlText w:val="%2."/>
+      <w:lvlJc w:val="left"/>
+      <w:pPr>
+        <w:ind w:left="1440" w:hanging="360"/>
+      </w:pPr>
+    </w:lvl>
+    <w:lvl w:ilvl="2" w:tplc="0409001B" w:tentative="1">
+      <w:start w:val="1"/>
+      <w:numFmt w:val="lowerRoman"/>
+      <w:lvlText w:val="%3."/>
+      <w:lvlJc w:val="right"/>
+      <w:pPr>
+        <w:ind w:left="2160" w:hanging="180"/>
+      </w:pPr>
+    </w:lvl>
+    <w:lvl w:ilvl="3" w:tplc="0409000F" w:tentative="1">
+      <w:start w:val="1"/>
+      <w:numFmt w:val="decimal"/>
+      <w:lvlText w:val="%4."/>
+      <w:lvlJc w:val="left"/>
+      <w:pPr>
+        <w:ind w:left="2880" w:hanging="360"/>
+      </w:pPr>
+    </w:lvl>
+    <w:lvl w:ilvl="4" w:tplc="04090019" w:tentative="1">
+      <w:start w:val="1"/>
+      <w:numFmt w:val="lowerLetter"/>
+      <w:lvlText w:val="%5."/>
+      <w:lvlJc w:val="left"/>
+      <w:pPr>
+        <w:ind w:left="3600" w:hanging="360"/>
+      </w:pPr>
+    </w:lvl>
+    <w:lvl w:ilvl="5" w:tplc="0409001B" w:tentative="1">
+      <w:start w:val="1"/>
+      <w:numFmt w:val="lowerRoman"/>
+      <w:lvlText w:val="%6."/>
+      <w:lvlJc w:val="right"/>
+      <w:pPr>
+        <w:ind w:left="4320" w:hanging="180"/>
+      </w:pPr>
+    </w:lvl>
+    <w:lvl w:ilvl="6" w:tplc="0409000F" w:tentative="1">
+      <w:start w:val="1"/>
+      <w:numFmt w:val="decimal"/>
+      <w:lvlText w:val="%7."/>
+      <w:lvlJc w:val="left"/>
+      <w:pPr>
+        <w:ind w:left="5040" w:hanging="360"/>
+      </w:pPr>
+    </w:lvl>
+    <w:lvl w:ilvl="7" w:tplc="04090019" w:tentative="1">
+      <w:start w:val="1"/>
+      <w:numFmt w:val="lowerLetter"/>
+      <w:lvlText w:val="%8."/>
+      <w:lvlJc w:val="left"/>
+      <w:pPr>
+        <w:ind w:left="5760" w:hanging="360"/>
+      </w:pPr>
+    </w:lvl>
+    <w:lvl w:ilvl="8" w:tplc="0409001B" w:tentative="1">
+      <w:start w:val="1"/>
+      <w:numFmt w:val="lowerRoman"/>
+      <w:lvlText w:val="%9."/>
+      <w:lvlJc w:val="right"/>
+      <w:pPr>
+        <w:ind w:left="6480" w:hanging="180"/>
+      </w:pPr>
+    </w:lvl>
+  </w:abstractNum>
+  <w:abstractNum w:abstractNumId="1" w15:restartNumberingAfterBreak="0">
     <w:nsid w:val="0A3849F3"/>
     <w:multiLevelType w:val="multilevel"/>
     <w:tmpl w:val="0409001D"/>
@@ -305,8 +616,564 @@
       </w:rPr>
     </w:lvl>
   </w:abstractNum>
+  <w:abstractNum w:abstractNumId="2" w15:restartNumberingAfterBreak="0">
+    <w:nsid w:val="22235A27"/>
+    <w:multiLevelType w:val="hybridMultilevel"/>
+    <w:tmpl w:val="7E04F642"/>
+    <w:lvl w:ilvl="0" w:tplc="04090001">
+      <w:start w:val="1"/>
+      <w:numFmt w:val="bullet"/>
+      <w:lvlText w:val=""/>
+      <w:lvlJc w:val="left"/>
+      <w:pPr>
+        <w:ind w:left="720" w:hanging="360"/>
+      </w:pPr>
+      <w:rPr>
+        <w:rFonts w:ascii="Symbol" w:hAnsi="Symbol" w:hint="default"/>
+      </w:rPr>
+    </w:lvl>
+    <w:lvl w:ilvl="1" w:tplc="04090003" w:tentative="1">
+      <w:start w:val="1"/>
+      <w:numFmt w:val="bullet"/>
+      <w:lvlText w:val="o"/>
+      <w:lvlJc w:val="left"/>
+      <w:pPr>
+        <w:ind w:left="1440" w:hanging="360"/>
+      </w:pPr>
+      <w:rPr>
+        <w:rFonts w:ascii="Courier New" w:hAnsi="Courier New" w:cs="Courier New" w:hint="default"/>
+      </w:rPr>
+    </w:lvl>
+    <w:lvl w:ilvl="2" w:tplc="04090005" w:tentative="1">
+      <w:start w:val="1"/>
+      <w:numFmt w:val="bullet"/>
+      <w:lvlText w:val=""/>
+      <w:lvlJc w:val="left"/>
+      <w:pPr>
+        <w:ind w:left="2160" w:hanging="360"/>
+      </w:pPr>
+      <w:rPr>
+        <w:rFonts w:ascii="Wingdings" w:hAnsi="Wingdings" w:hint="default"/>
+      </w:rPr>
+    </w:lvl>
+    <w:lvl w:ilvl="3" w:tplc="04090001" w:tentative="1">
+      <w:start w:val="1"/>
+      <w:numFmt w:val="bullet"/>
+      <w:lvlText w:val=""/>
+      <w:lvlJc w:val="left"/>
+      <w:pPr>
+        <w:ind w:left="2880" w:hanging="360"/>
+      </w:pPr>
+      <w:rPr>
+        <w:rFonts w:ascii="Symbol" w:hAnsi="Symbol" w:hint="default"/>
+      </w:rPr>
+    </w:lvl>
+    <w:lvl w:ilvl="4" w:tplc="04090003" w:tentative="1">
+      <w:start w:val="1"/>
+      <w:numFmt w:val="bullet"/>
+      <w:lvlText w:val="o"/>
+      <w:lvlJc w:val="left"/>
+      <w:pPr>
+        <w:ind w:left="3600" w:hanging="360"/>
+      </w:pPr>
+      <w:rPr>
+        <w:rFonts w:ascii="Courier New" w:hAnsi="Courier New" w:cs="Courier New" w:hint="default"/>
+      </w:rPr>
+    </w:lvl>
+    <w:lvl w:ilvl="5" w:tplc="04090005" w:tentative="1">
+      <w:start w:val="1"/>
+      <w:numFmt w:val="bullet"/>
+      <w:lvlText w:val=""/>
+      <w:lvlJc w:val="left"/>
+      <w:pPr>
+        <w:ind w:left="4320" w:hanging="360"/>
+      </w:pPr>
+      <w:rPr>
+        <w:rFonts w:ascii="Wingdings" w:hAnsi="Wingdings" w:hint="default"/>
+      </w:rPr>
+    </w:lvl>
+    <w:lvl w:ilvl="6" w:tplc="04090001" w:tentative="1">
+      <w:start w:val="1"/>
+      <w:numFmt w:val="bullet"/>
+      <w:lvlText w:val=""/>
+      <w:lvlJc w:val="left"/>
+      <w:pPr>
+        <w:ind w:left="5040" w:hanging="360"/>
+      </w:pPr>
+      <w:rPr>
+        <w:rFonts w:ascii="Symbol" w:hAnsi="Symbol" w:hint="default"/>
+      </w:rPr>
+    </w:lvl>
+    <w:lvl w:ilvl="7" w:tplc="04090003" w:tentative="1">
+      <w:start w:val="1"/>
+      <w:numFmt w:val="bullet"/>
+      <w:lvlText w:val="o"/>
+      <w:lvlJc w:val="left"/>
+      <w:pPr>
+        <w:ind w:left="5760" w:hanging="360"/>
+      </w:pPr>
+      <w:rPr>
+        <w:rFonts w:ascii="Courier New" w:hAnsi="Courier New" w:cs="Courier New" w:hint="default"/>
+      </w:rPr>
+    </w:lvl>
+    <w:lvl w:ilvl="8" w:tplc="04090005" w:tentative="1">
+      <w:start w:val="1"/>
+      <w:numFmt w:val="bullet"/>
+      <w:lvlText w:val=""/>
+      <w:lvlJc w:val="left"/>
+      <w:pPr>
+        <w:ind w:left="6480" w:hanging="360"/>
+      </w:pPr>
+      <w:rPr>
+        <w:rFonts w:ascii="Wingdings" w:hAnsi="Wingdings" w:hint="default"/>
+      </w:rPr>
+    </w:lvl>
+  </w:abstractNum>
+  <w:abstractNum w:abstractNumId="3" w15:restartNumberingAfterBreak="0">
+    <w:nsid w:val="3D1176EE"/>
+    <w:multiLevelType w:val="hybridMultilevel"/>
+    <w:tmpl w:val="A97A2F1A"/>
+    <w:lvl w:ilvl="0" w:tplc="0409000F">
+      <w:start w:val="1"/>
+      <w:numFmt w:val="decimal"/>
+      <w:lvlText w:val="%1."/>
+      <w:lvlJc w:val="left"/>
+      <w:pPr>
+        <w:ind w:left="720" w:hanging="360"/>
+      </w:pPr>
+    </w:lvl>
+    <w:lvl w:ilvl="1" w:tplc="04090019" w:tentative="1">
+      <w:start w:val="1"/>
+      <w:numFmt w:val="lowerLetter"/>
+      <w:lvlText w:val="%2."/>
+      <w:lvlJc w:val="left"/>
+      <w:pPr>
+        <w:ind w:left="1440" w:hanging="360"/>
+      </w:pPr>
+    </w:lvl>
+    <w:lvl w:ilvl="2" w:tplc="0409001B" w:tentative="1">
+      <w:start w:val="1"/>
+      <w:numFmt w:val="lowerRoman"/>
+      <w:lvlText w:val="%3."/>
+      <w:lvlJc w:val="right"/>
+      <w:pPr>
+        <w:ind w:left="2160" w:hanging="180"/>
+      </w:pPr>
+    </w:lvl>
+    <w:lvl w:ilvl="3" w:tplc="0409000F" w:tentative="1">
+      <w:start w:val="1"/>
+      <w:numFmt w:val="decimal"/>
+      <w:lvlText w:val="%4."/>
+      <w:lvlJc w:val="left"/>
+      <w:pPr>
+        <w:ind w:left="2880" w:hanging="360"/>
+      </w:pPr>
+    </w:lvl>
+    <w:lvl w:ilvl="4" w:tplc="04090019" w:tentative="1">
+      <w:start w:val="1"/>
+      <w:numFmt w:val="lowerLetter"/>
+      <w:lvlText w:val="%5."/>
+      <w:lvlJc w:val="left"/>
+      <w:pPr>
+        <w:ind w:left="3600" w:hanging="360"/>
+      </w:pPr>
+    </w:lvl>
+    <w:lvl w:ilvl="5" w:tplc="0409001B" w:tentative="1">
+      <w:start w:val="1"/>
+      <w:numFmt w:val="lowerRoman"/>
+      <w:lvlText w:val="%6."/>
+      <w:lvlJc w:val="right"/>
+      <w:pPr>
+        <w:ind w:left="4320" w:hanging="180"/>
+      </w:pPr>
+    </w:lvl>
+    <w:lvl w:ilvl="6" w:tplc="0409000F" w:tentative="1">
+      <w:start w:val="1"/>
+      <w:numFmt w:val="decimal"/>
+      <w:lvlText w:val="%7."/>
+      <w:lvlJc w:val="left"/>
+      <w:pPr>
+        <w:ind w:left="5040" w:hanging="360"/>
+      </w:pPr>
+    </w:lvl>
+    <w:lvl w:ilvl="7" w:tplc="04090019" w:tentative="1">
+      <w:start w:val="1"/>
+      <w:numFmt w:val="lowerLetter"/>
+      <w:lvlText w:val="%8."/>
+      <w:lvlJc w:val="left"/>
+      <w:pPr>
+        <w:ind w:left="5760" w:hanging="360"/>
+      </w:pPr>
+    </w:lvl>
+    <w:lvl w:ilvl="8" w:tplc="0409001B" w:tentative="1">
+      <w:start w:val="1"/>
+      <w:numFmt w:val="lowerRoman"/>
+      <w:lvlText w:val="%9."/>
+      <w:lvlJc w:val="right"/>
+      <w:pPr>
+        <w:ind w:left="6480" w:hanging="180"/>
+      </w:pPr>
+    </w:lvl>
+  </w:abstractNum>
+  <w:abstractNum w:abstractNumId="4" w15:restartNumberingAfterBreak="0">
+    <w:nsid w:val="69DB32E5"/>
+    <w:multiLevelType w:val="hybridMultilevel"/>
+    <w:tmpl w:val="504621A2"/>
+    <w:lvl w:ilvl="0" w:tplc="04090001">
+      <w:start w:val="1"/>
+      <w:numFmt w:val="bullet"/>
+      <w:lvlText w:val=""/>
+      <w:lvlJc w:val="left"/>
+      <w:pPr>
+        <w:ind w:left="720" w:hanging="360"/>
+      </w:pPr>
+      <w:rPr>
+        <w:rFonts w:ascii="Symbol" w:hAnsi="Symbol" w:hint="default"/>
+      </w:rPr>
+    </w:lvl>
+    <w:lvl w:ilvl="1" w:tplc="04090003" w:tentative="1">
+      <w:start w:val="1"/>
+      <w:numFmt w:val="bullet"/>
+      <w:lvlText w:val="o"/>
+      <w:lvlJc w:val="left"/>
+      <w:pPr>
+        <w:ind w:left="1440" w:hanging="360"/>
+      </w:pPr>
+      <w:rPr>
+        <w:rFonts w:ascii="Courier New" w:hAnsi="Courier New" w:cs="Courier New" w:hint="default"/>
+      </w:rPr>
+    </w:lvl>
+    <w:lvl w:ilvl="2" w:tplc="04090005" w:tentative="1">
+      <w:start w:val="1"/>
+      <w:numFmt w:val="bullet"/>
+      <w:lvlText w:val=""/>
+      <w:lvlJc w:val="left"/>
+      <w:pPr>
+        <w:ind w:left="2160" w:hanging="360"/>
+      </w:pPr>
+      <w:rPr>
+        <w:rFonts w:ascii="Wingdings" w:hAnsi="Wingdings" w:hint="default"/>
+      </w:rPr>
+    </w:lvl>
+    <w:lvl w:ilvl="3" w:tplc="04090001" w:tentative="1">
+      <w:start w:val="1"/>
+      <w:numFmt w:val="bullet"/>
+      <w:lvlText w:val=""/>
+      <w:lvlJc w:val="left"/>
+      <w:pPr>
+        <w:ind w:left="2880" w:hanging="360"/>
+      </w:pPr>
+      <w:rPr>
+        <w:rFonts w:ascii="Symbol" w:hAnsi="Symbol" w:hint="default"/>
+      </w:rPr>
+    </w:lvl>
+    <w:lvl w:ilvl="4" w:tplc="04090003" w:tentative="1">
+      <w:start w:val="1"/>
+      <w:numFmt w:val="bullet"/>
+      <w:lvlText w:val="o"/>
+      <w:lvlJc w:val="left"/>
+      <w:pPr>
+        <w:ind w:left="3600" w:hanging="360"/>
+      </w:pPr>
+      <w:rPr>
+        <w:rFonts w:ascii="Courier New" w:hAnsi="Courier New" w:cs="Courier New" w:hint="default"/>
+      </w:rPr>
+    </w:lvl>
+    <w:lvl w:ilvl="5" w:tplc="04090005" w:tentative="1">
+      <w:start w:val="1"/>
+      <w:numFmt w:val="bullet"/>
+      <w:lvlText w:val=""/>
+      <w:lvlJc w:val="left"/>
+      <w:pPr>
+        <w:ind w:left="4320" w:hanging="360"/>
+      </w:pPr>
+      <w:rPr>
+        <w:rFonts w:ascii="Wingdings" w:hAnsi="Wingdings" w:hint="default"/>
+      </w:rPr>
+    </w:lvl>
+    <w:lvl w:ilvl="6" w:tplc="04090001" w:tentative="1">
+      <w:start w:val="1"/>
+      <w:numFmt w:val="bullet"/>
+      <w:lvlText w:val=""/>
+      <w:lvlJc w:val="left"/>
+      <w:pPr>
+        <w:ind w:left="5040" w:hanging="360"/>
+      </w:pPr>
+      <w:rPr>
+        <w:rFonts w:ascii="Symbol" w:hAnsi="Symbol" w:hint="default"/>
+      </w:rPr>
+    </w:lvl>
+    <w:lvl w:ilvl="7" w:tplc="04090003" w:tentative="1">
+      <w:start w:val="1"/>
+      <w:numFmt w:val="bullet"/>
+      <w:lvlText w:val="o"/>
+      <w:lvlJc w:val="left"/>
+      <w:pPr>
+        <w:ind w:left="5760" w:hanging="360"/>
+      </w:pPr>
+      <w:rPr>
+        <w:rFonts w:ascii="Courier New" w:hAnsi="Courier New" w:cs="Courier New" w:hint="default"/>
+      </w:rPr>
+    </w:lvl>
+    <w:lvl w:ilvl="8" w:tplc="04090005" w:tentative="1">
+      <w:start w:val="1"/>
+      <w:numFmt w:val="bullet"/>
+      <w:lvlText w:val=""/>
+      <w:lvlJc w:val="left"/>
+      <w:pPr>
+        <w:ind w:left="6480" w:hanging="360"/>
+      </w:pPr>
+      <w:rPr>
+        <w:rFonts w:ascii="Wingdings" w:hAnsi="Wingdings" w:hint="default"/>
+      </w:rPr>
+    </w:lvl>
+  </w:abstractNum>
+  <w:abstractNum w:abstractNumId="5" w15:restartNumberingAfterBreak="0">
+    <w:nsid w:val="6B8E7E9F"/>
+    <w:multiLevelType w:val="hybridMultilevel"/>
+    <w:tmpl w:val="B5D661D2"/>
+    <w:lvl w:ilvl="0" w:tplc="04090003">
+      <w:start w:val="1"/>
+      <w:numFmt w:val="bullet"/>
+      <w:lvlText w:val="o"/>
+      <w:lvlJc w:val="left"/>
+      <w:pPr>
+        <w:ind w:left="720" w:hanging="360"/>
+      </w:pPr>
+      <w:rPr>
+        <w:rFonts w:ascii="Courier New" w:hAnsi="Courier New" w:cs="Courier New" w:hint="default"/>
+      </w:rPr>
+    </w:lvl>
+    <w:lvl w:ilvl="1" w:tplc="04090003" w:tentative="1">
+      <w:start w:val="1"/>
+      <w:numFmt w:val="bullet"/>
+      <w:lvlText w:val="o"/>
+      <w:lvlJc w:val="left"/>
+      <w:pPr>
+        <w:ind w:left="1440" w:hanging="360"/>
+      </w:pPr>
+      <w:rPr>
+        <w:rFonts w:ascii="Courier New" w:hAnsi="Courier New" w:cs="Courier New" w:hint="default"/>
+      </w:rPr>
+    </w:lvl>
+    <w:lvl w:ilvl="2" w:tplc="04090005" w:tentative="1">
+      <w:start w:val="1"/>
+      <w:numFmt w:val="bullet"/>
+      <w:lvlText w:val=""/>
+      <w:lvlJc w:val="left"/>
+      <w:pPr>
+        <w:ind w:left="2160" w:hanging="360"/>
+      </w:pPr>
+      <w:rPr>
+        <w:rFonts w:ascii="Wingdings" w:hAnsi="Wingdings" w:hint="default"/>
+      </w:rPr>
+    </w:lvl>
+    <w:lvl w:ilvl="3" w:tplc="04090001" w:tentative="1">
+      <w:start w:val="1"/>
+      <w:numFmt w:val="bullet"/>
+      <w:lvlText w:val=""/>
+      <w:lvlJc w:val="left"/>
+      <w:pPr>
+        <w:ind w:left="2880" w:hanging="360"/>
+      </w:pPr>
+      <w:rPr>
+        <w:rFonts w:ascii="Symbol" w:hAnsi="Symbol" w:hint="default"/>
+      </w:rPr>
+    </w:lvl>
+    <w:lvl w:ilvl="4" w:tplc="04090003" w:tentative="1">
+      <w:start w:val="1"/>
+      <w:numFmt w:val="bullet"/>
+      <w:lvlText w:val="o"/>
+      <w:lvlJc w:val="left"/>
+      <w:pPr>
+        <w:ind w:left="3600" w:hanging="360"/>
+      </w:pPr>
+      <w:rPr>
+        <w:rFonts w:ascii="Courier New" w:hAnsi="Courier New" w:cs="Courier New" w:hint="default"/>
+      </w:rPr>
+    </w:lvl>
+    <w:lvl w:ilvl="5" w:tplc="04090005" w:tentative="1">
+      <w:start w:val="1"/>
+      <w:numFmt w:val="bullet"/>
+      <w:lvlText w:val=""/>
+      <w:lvlJc w:val="left"/>
+      <w:pPr>
+        <w:ind w:left="4320" w:hanging="360"/>
+      </w:pPr>
+      <w:rPr>
+        <w:rFonts w:ascii="Wingdings" w:hAnsi="Wingdings" w:hint="default"/>
+      </w:rPr>
+    </w:lvl>
+    <w:lvl w:ilvl="6" w:tplc="04090001" w:tentative="1">
+      <w:start w:val="1"/>
+      <w:numFmt w:val="bullet"/>
+      <w:lvlText w:val=""/>
+      <w:lvlJc w:val="left"/>
+      <w:pPr>
+        <w:ind w:left="5040" w:hanging="360"/>
+      </w:pPr>
+      <w:rPr>
+        <w:rFonts w:ascii="Symbol" w:hAnsi="Symbol" w:hint="default"/>
+      </w:rPr>
+    </w:lvl>
+    <w:lvl w:ilvl="7" w:tplc="04090003" w:tentative="1">
+      <w:start w:val="1"/>
+      <w:numFmt w:val="bullet"/>
+      <w:lvlText w:val="o"/>
+      <w:lvlJc w:val="left"/>
+      <w:pPr>
+        <w:ind w:left="5760" w:hanging="360"/>
+      </w:pPr>
+      <w:rPr>
+        <w:rFonts w:ascii="Courier New" w:hAnsi="Courier New" w:cs="Courier New" w:hint="default"/>
+      </w:rPr>
+    </w:lvl>
+    <w:lvl w:ilvl="8" w:tplc="04090005" w:tentative="1">
+      <w:start w:val="1"/>
+      <w:numFmt w:val="bullet"/>
+      <w:lvlText w:val=""/>
+      <w:lvlJc w:val="left"/>
+      <w:pPr>
+        <w:ind w:left="6480" w:hanging="360"/>
+      </w:pPr>
+      <w:rPr>
+        <w:rFonts w:ascii="Wingdings" w:hAnsi="Wingdings" w:hint="default"/>
+      </w:rPr>
+    </w:lvl>
+  </w:abstractNum>
+  <w:abstractNum w:abstractNumId="6" w15:restartNumberingAfterBreak="0">
+    <w:nsid w:val="7AAB5682"/>
+    <w:multiLevelType w:val="hybridMultilevel"/>
+    <w:tmpl w:val="E3AAB2A2"/>
+    <w:lvl w:ilvl="0" w:tplc="04090003">
+      <w:start w:val="1"/>
+      <w:numFmt w:val="bullet"/>
+      <w:lvlText w:val="o"/>
+      <w:lvlJc w:val="left"/>
+      <w:pPr>
+        <w:ind w:left="1080" w:hanging="360"/>
+      </w:pPr>
+      <w:rPr>
+        <w:rFonts w:ascii="Courier New" w:hAnsi="Courier New" w:cs="Courier New" w:hint="default"/>
+      </w:rPr>
+    </w:lvl>
+    <w:lvl w:ilvl="1" w:tplc="04090003" w:tentative="1">
+      <w:start w:val="1"/>
+      <w:numFmt w:val="bullet"/>
+      <w:lvlText w:val="o"/>
+      <w:lvlJc w:val="left"/>
+      <w:pPr>
+        <w:ind w:left="1800" w:hanging="360"/>
+      </w:pPr>
+      <w:rPr>
+        <w:rFonts w:ascii="Courier New" w:hAnsi="Courier New" w:cs="Courier New" w:hint="default"/>
+      </w:rPr>
+    </w:lvl>
+    <w:lvl w:ilvl="2" w:tplc="04090005" w:tentative="1">
+      <w:start w:val="1"/>
+      <w:numFmt w:val="bullet"/>
+      <w:lvlText w:val=""/>
+      <w:lvlJc w:val="left"/>
+      <w:pPr>
+        <w:ind w:left="2520" w:hanging="360"/>
+      </w:pPr>
+      <w:rPr>
+        <w:rFonts w:ascii="Wingdings" w:hAnsi="Wingdings" w:hint="default"/>
+      </w:rPr>
+    </w:lvl>
+    <w:lvl w:ilvl="3" w:tplc="04090001" w:tentative="1">
+      <w:start w:val="1"/>
+      <w:numFmt w:val="bullet"/>
+      <w:lvlText w:val=""/>
+      <w:lvlJc w:val="left"/>
+      <w:pPr>
+        <w:ind w:left="3240" w:hanging="360"/>
+      </w:pPr>
+      <w:rPr>
+        <w:rFonts w:ascii="Symbol" w:hAnsi="Symbol" w:hint="default"/>
+      </w:rPr>
+    </w:lvl>
+    <w:lvl w:ilvl="4" w:tplc="04090003" w:tentative="1">
+      <w:start w:val="1"/>
+      <w:numFmt w:val="bullet"/>
+      <w:lvlText w:val="o"/>
+      <w:lvlJc w:val="left"/>
+      <w:pPr>
+        <w:ind w:left="3960" w:hanging="360"/>
+      </w:pPr>
+      <w:rPr>
+        <w:rFonts w:ascii="Courier New" w:hAnsi="Courier New" w:cs="Courier New" w:hint="default"/>
+      </w:rPr>
+    </w:lvl>
+    <w:lvl w:ilvl="5" w:tplc="04090005" w:tentative="1">
+      <w:start w:val="1"/>
+      <w:numFmt w:val="bullet"/>
+      <w:lvlText w:val=""/>
+      <w:lvlJc w:val="left"/>
+      <w:pPr>
+        <w:ind w:left="4680" w:hanging="360"/>
+      </w:pPr>
+      <w:rPr>
+        <w:rFonts w:ascii="Wingdings" w:hAnsi="Wingdings" w:hint="default"/>
+      </w:rPr>
+    </w:lvl>
+    <w:lvl w:ilvl="6" w:tplc="04090001" w:tentative="1">
+      <w:start w:val="1"/>
+      <w:numFmt w:val="bullet"/>
+      <w:lvlText w:val=""/>
+      <w:lvlJc w:val="left"/>
+      <w:pPr>
+        <w:ind w:left="5400" w:hanging="360"/>
+      </w:pPr>
+      <w:rPr>
+        <w:rFonts w:ascii="Symbol" w:hAnsi="Symbol" w:hint="default"/>
+      </w:rPr>
+    </w:lvl>
+    <w:lvl w:ilvl="7" w:tplc="04090003" w:tentative="1">
+      <w:start w:val="1"/>
+      <w:numFmt w:val="bullet"/>
+      <w:lvlText w:val="o"/>
+      <w:lvlJc w:val="left"/>
+      <w:pPr>
+        <w:ind w:left="6120" w:hanging="360"/>
+      </w:pPr>
+      <w:rPr>
+        <w:rFonts w:ascii="Courier New" w:hAnsi="Courier New" w:cs="Courier New" w:hint="default"/>
+      </w:rPr>
+    </w:lvl>
+    <w:lvl w:ilvl="8" w:tplc="04090005" w:tentative="1">
+      <w:start w:val="1"/>
+      <w:numFmt w:val="bullet"/>
+      <w:lvlText w:val=""/>
+      <w:lvlJc w:val="left"/>
+      <w:pPr>
+        <w:ind w:left="6840" w:hanging="360"/>
+      </w:pPr>
+      <w:rPr>
+        <w:rFonts w:ascii="Wingdings" w:hAnsi="Wingdings" w:hint="default"/>
+      </w:rPr>
+    </w:lvl>
+  </w:abstractNum>
   <w:num w:numId="1">
+    <w:abstractNumId w:val="1"/>
+  </w:num>
+  <w:num w:numId="2">
+    <w:abstractNumId w:val="3"/>
+  </w:num>
+  <w:num w:numId="3">
     <w:abstractNumId w:val="0"/>
+  </w:num>
+  <w:num w:numId="4">
+    <w:abstractNumId w:val="4"/>
+  </w:num>
+  <w:num w:numId="5">
+    <w:abstractNumId w:val="2"/>
+  </w:num>
+  <w:num w:numId="6">
+    <w:abstractNumId w:val="6"/>
+  </w:num>
+  <w:num w:numId="7">
+    <w:abstractNumId w:val="5"/>
   </w:num>
 </w:numbering>
 </file>

</xml_diff>